<commit_message>
Ajout des requêtes sql
</commit_message>
<xml_diff>
--- a/requête_Sql.docx
+++ b/requête_Sql.docx
@@ -13,194 +13,1205 @@
     </w:p>
     <w:p>
       <w:r>
-        <w:t>1)Sélectionnez les dresseurs ayant au moins 2 pokemons</w:t>
-      </w:r>
-      <w:r>
-        <w:t xml:space="preserve"> (count, join,group by, having) </w:t>
+        <w:t>1)Sélectionne</w:t>
+      </w:r>
+      <w:r>
+        <w:t>z les dresseurs ayant au moins 7</w:t>
+      </w:r>
+      <w:r>
+        <w:t xml:space="preserve"> pokemons</w:t>
+      </w:r>
+      <w:r>
+        <w:t xml:space="preserve"> (</w:t>
+      </w:r>
+      <w:r>
+        <w:t>COUNT,GROUP BY</w:t>
+      </w:r>
+      <w:r>
+        <w:t xml:space="preserve">, </w:t>
+      </w:r>
+      <w:r>
+        <w:t>HAVING</w:t>
+      </w:r>
+      <w:r>
+        <w:t xml:space="preserve">) </w:t>
+      </w:r>
+    </w:p>
+    <w:p>
+      <w:r>
+        <w:t>SELECT d.id, d.nom, COUNT(p.id) AS nombre_pokemons</w:t>
+      </w:r>
+    </w:p>
+    <w:p>
+      <w:r>
+        <w:t>FROM dresseur d</w:t>
+      </w:r>
+    </w:p>
+    <w:p>
+      <w:r>
+        <w:t>JOIN pokemons p ON d.id = p.id_dresseur</w:t>
+      </w:r>
+    </w:p>
+    <w:p>
+      <w:r>
+        <w:t>GROUP BY d.id, d.nom</w:t>
+      </w:r>
+    </w:p>
+    <w:p>
+      <w:r>
+        <w:t>HAVING COUNT(p.id) &gt;= 7</w:t>
+      </w:r>
+      <w:r>
+        <w:t>;</w:t>
+      </w:r>
+    </w:p>
+    <w:p>
+      <w:r>
+        <w:t xml:space="preserve">2) </w:t>
+      </w:r>
+      <w:r>
+        <w:t>Selectionne les 5 plus forts pokemons par rapport à leurs puissances (</w:t>
+      </w:r>
+      <w:r>
+        <w:t>JOIN</w:t>
+      </w:r>
+      <w:r>
+        <w:t>,</w:t>
+      </w:r>
+      <w:r>
+        <w:t>LIMIT</w:t>
+      </w:r>
+      <w:r>
+        <w:t>,</w:t>
+      </w:r>
+      <w:r>
+        <w:t xml:space="preserve"> </w:t>
+      </w:r>
+      <w:r>
+        <w:t>ORDER BY</w:t>
+      </w:r>
+      <w:r>
+        <w:t xml:space="preserve">, </w:t>
+      </w:r>
+      <w:r>
+        <w:t>LIMIT</w:t>
+      </w:r>
+      <w:r>
+        <w:t xml:space="preserve">) </w:t>
+      </w:r>
+    </w:p>
+    <w:p>
+      <w:r>
+        <w:t xml:space="preserve">SELECT </w:t>
+      </w:r>
+      <w:r>
+        <w:t>*</w:t>
+      </w:r>
+    </w:p>
+    <w:p>
+      <w:r>
+        <w:t>FROM pokemons p</w:t>
+      </w:r>
+    </w:p>
+    <w:p>
+      <w:r>
+        <w:t xml:space="preserve">ORDER BY </w:t>
+      </w:r>
+      <w:r>
+        <w:t>puissance DESC</w:t>
+      </w:r>
+    </w:p>
+    <w:p>
+      <w:r>
+        <w:t>LIMIT 5;</w:t>
       </w:r>
     </w:p>
     <w:p/>
     <w:p>
       <w:r>
-        <w:t xml:space="preserve">2) </w:t>
-      </w:r>
-      <w:r>
-        <w:t>Selectionne les 5 plus forts pokemons par rapport à leurs puissances (</w:t>
-      </w:r>
-      <w:r>
-        <w:t>join,</w:t>
-      </w:r>
-      <w:r>
-        <w:t>limit, group by,</w:t>
-      </w:r>
-      <w:r>
-        <w:t xml:space="preserve"> order by, limit</w:t>
+        <w:t>3)</w:t>
+      </w:r>
+      <w:r>
+        <w:t xml:space="preserve">Afficher le nombre de pokemon de chaque type ( </w:t>
+      </w:r>
+      <w:r>
+        <w:t>COUNT</w:t>
+      </w:r>
+      <w:r>
+        <w:t xml:space="preserve">, </w:t>
+      </w:r>
+      <w:r>
+        <w:t>JOIN</w:t>
+      </w:r>
+      <w:r>
+        <w:t xml:space="preserve">, </w:t>
+      </w:r>
+      <w:r>
+        <w:t>GROUP BY</w:t>
+      </w:r>
+      <w:r>
+        <w:t>)</w:t>
+      </w:r>
+    </w:p>
+    <w:p>
+      <w:r>
+        <w:t>SELECT t.nom AS type, COUNT(p.id) AS nombre_de_pokemons</w:t>
+      </w:r>
+    </w:p>
+    <w:p>
+      <w:r>
+        <w:t>FROM types t</w:t>
+      </w:r>
+    </w:p>
+    <w:p>
+      <w:r>
+        <w:t>JOIN est_de_type edt ON t.id = edt.id_type</w:t>
+      </w:r>
+    </w:p>
+    <w:p>
+      <w:r>
+        <w:t>JOIN pokemons p ON edt.id_pokemon = p.id</w:t>
+      </w:r>
+    </w:p>
+    <w:p>
+      <w:r>
+        <w:t>GROUP BY t.nom;</w:t>
+      </w:r>
+    </w:p>
+    <w:p/>
+    <w:p>
+      <w:pPr>
+        <w:tabs>
+          <w:tab w:val="left" w:pos="5583"/>
+        </w:tabs>
+      </w:pPr>
+      <w:r>
+        <w:t xml:space="preserve">4) On veut les </w:t>
+      </w:r>
+      <w:r>
+        <w:t>noms de</w:t>
+      </w:r>
+      <w:r>
+        <w:t>s</w:t>
+      </w:r>
+      <w:r>
+        <w:t xml:space="preserve"> </w:t>
+      </w:r>
+      <w:r>
+        <w:t>dr</w:t>
+      </w:r>
+      <w:r>
+        <w:t>ess</w:t>
+      </w:r>
+      <w:r>
+        <w:t>eurs commencent par « P » (</w:t>
+      </w:r>
+      <w:r>
+        <w:t>LIKE</w:t>
+      </w:r>
+      <w:r>
+        <w:t>)</w:t>
+      </w:r>
+    </w:p>
+    <w:p>
+      <w:pPr>
+        <w:tabs>
+          <w:tab w:val="left" w:pos="5583"/>
+        </w:tabs>
+      </w:pPr>
+      <w:r>
+        <w:t>SELECT *</w:t>
+      </w:r>
+    </w:p>
+    <w:p>
+      <w:pPr>
+        <w:tabs>
+          <w:tab w:val="left" w:pos="5583"/>
+        </w:tabs>
+      </w:pPr>
+      <w:r>
+        <w:t>FROM dresseur</w:t>
+      </w:r>
+    </w:p>
+    <w:p>
+      <w:pPr>
+        <w:tabs>
+          <w:tab w:val="left" w:pos="5583"/>
+        </w:tabs>
+      </w:pPr>
+      <w:r>
+        <w:t>WHERE nom LIKE 'P%';</w:t>
+      </w:r>
+    </w:p>
+    <w:p>
+      <w:r>
+        <w:t xml:space="preserve">5) </w:t>
+      </w:r>
+      <w:r>
+        <w:t xml:space="preserve"> </w:t>
+      </w:r>
+      <w:r>
+        <w:t>Afficher</w:t>
+      </w:r>
+      <w:r>
+        <w:t xml:space="preserve"> les noms des Pokémon</w:t>
+      </w:r>
+      <w:r>
+        <w:t>s</w:t>
+      </w:r>
+      <w:r>
+        <w:t xml:space="preserve"> app</w:t>
+      </w:r>
+      <w:r>
+        <w:t>artenant aux types</w:t>
+      </w:r>
+      <w:r>
+        <w:t xml:space="preserve"> 'Plante' ou 'Eau' </w:t>
+      </w:r>
+      <w:r>
+        <w:t>(</w:t>
+      </w:r>
+      <w:r>
+        <w:t>IN</w:t>
+      </w:r>
+      <w:r>
+        <w:t xml:space="preserve">, </w:t>
+      </w:r>
+      <w:r>
+        <w:t>JOIN</w:t>
+      </w:r>
+      <w:r>
+        <w:t>)</w:t>
+      </w:r>
+    </w:p>
+    <w:p>
+      <w:r>
+        <w:t>SELECT p.nom AS nom_du_pokemon, t.nom AS type</w:t>
+      </w:r>
+    </w:p>
+    <w:p>
+      <w:r>
+        <w:t>FROM pokemons p</w:t>
+      </w:r>
+    </w:p>
+    <w:p>
+      <w:r>
+        <w:t>JOIN est_de_type edt ON p.id = edt.id_pokemon</w:t>
+      </w:r>
+    </w:p>
+    <w:p>
+      <w:r>
+        <w:t>JOIN types t ON edt.id_type = t.id</w:t>
+      </w:r>
+    </w:p>
+    <w:p>
+      <w:r>
+        <w:t>WHERE t.nom IN ('Plante', 'Eau');</w:t>
+      </w:r>
+    </w:p>
+    <w:p/>
+    <w:p>
+      <w:r>
+        <w:t>6) Afficher les pokemons dont les</w:t>
+      </w:r>
+      <w:r>
+        <w:t xml:space="preserve"> nom</w:t>
+      </w:r>
+      <w:r>
+        <w:t>s</w:t>
+      </w:r>
+      <w:r>
+        <w:t xml:space="preserve"> commence</w:t>
+      </w:r>
+      <w:r>
+        <w:t>nt par "R</w:t>
+      </w:r>
+      <w:r>
+        <w:t>" et dont le niveau est compris entre 20 et 30</w:t>
+      </w:r>
+      <w:r>
+        <w:t xml:space="preserve"> (</w:t>
+      </w:r>
+      <w:r>
+        <w:t>LIKE</w:t>
+      </w:r>
+      <w:r>
+        <w:t>,</w:t>
+      </w:r>
+      <w:r>
+        <w:t>BETWEEN</w:t>
+      </w:r>
+      <w:r>
+        <w:t>)</w:t>
+      </w:r>
+    </w:p>
+    <w:p>
+      <w:r>
+        <w:t>SELECT *</w:t>
+      </w:r>
+    </w:p>
+    <w:p>
+      <w:r>
+        <w:t>FROM pokemons</w:t>
+      </w:r>
+    </w:p>
+    <w:p>
+      <w:r>
+        <w:t>WHERE nom LIKE 'R%' AND niveau BETWEEN 7 AND 1</w:t>
+      </w:r>
+      <w:r>
+        <w:t>0</w:t>
+      </w:r>
+    </w:p>
+    <w:p/>
+    <w:p>
+      <w:pPr>
+        <w:tabs>
+          <w:tab w:val="left" w:pos="8164"/>
+        </w:tabs>
+      </w:pPr>
+      <w:r>
+        <w:t xml:space="preserve">7) </w:t>
+      </w:r>
+      <w:r>
+        <w:t>Afficher les Pokémon dont le nom commence par "S" et augmenter leur niveau de 10.</w:t>
+      </w:r>
+      <w:r>
+        <w:t>(</w:t>
+      </w:r>
+      <w:r>
+        <w:t>UPDATE</w:t>
+      </w:r>
+      <w:r>
+        <w:t xml:space="preserve">, </w:t>
+      </w:r>
+      <w:r>
+        <w:t>LIKE</w:t>
+      </w:r>
+      <w:r>
+        <w:t>)</w:t>
+      </w:r>
+    </w:p>
+    <w:p>
+      <w:pPr>
+        <w:spacing w:after="0" w:line="240" w:lineRule="auto"/>
+      </w:pPr>
+      <w:r>
+        <w:t>UPDATE pokemons</w:t>
+      </w:r>
+    </w:p>
+    <w:p>
+      <w:pPr>
+        <w:spacing w:after="0" w:line="240" w:lineRule="auto"/>
+      </w:pPr>
+      <w:r>
+        <w:t>SET niveau = niveau + 10</w:t>
+      </w:r>
+    </w:p>
+    <w:p>
+      <w:pPr>
+        <w:tabs>
+          <w:tab w:val="left" w:pos="8164"/>
+        </w:tabs>
+      </w:pPr>
+      <w:r>
+        <w:t>WHERE nom LIKE 'S%';</w:t>
+      </w:r>
+    </w:p>
+    <w:p>
+      <w:pPr>
+        <w:tabs>
+          <w:tab w:val="left" w:pos="8164"/>
+        </w:tabs>
+      </w:pPr>
+    </w:p>
+    <w:p>
+      <w:pPr>
+        <w:tabs>
+          <w:tab w:val="left" w:pos="8164"/>
+        </w:tabs>
+      </w:pPr>
+      <w:r>
+        <w:t xml:space="preserve">8) Afficher </w:t>
+      </w:r>
+      <w:r>
+        <w:t>les noms des dresseurs qui ont des Pokémon dont le niveau est supérieur à la moyenne</w:t>
+      </w:r>
+      <w:r>
+        <w:t xml:space="preserve"> des pokemons</w:t>
+      </w:r>
+      <w:r>
+        <w:t>. Utilisez Union</w:t>
+      </w:r>
+      <w:r>
+        <w:t>. (</w:t>
+      </w:r>
+      <w:r>
+        <w:t>DINSTINCT</w:t>
+      </w:r>
+      <w:r>
+        <w:t>,</w:t>
+      </w:r>
+      <w:r>
+        <w:t>JOIN</w:t>
+      </w:r>
+      <w:r>
+        <w:t>,AVG, requete imbriqué</w:t>
+      </w:r>
+      <w:r>
+        <w:t>, UNION</w:t>
+      </w:r>
+      <w:r>
+        <w:t>)</w:t>
+      </w:r>
+    </w:p>
+    <w:p>
+      <w:pPr>
+        <w:tabs>
+          <w:tab w:val="left" w:pos="8164"/>
+        </w:tabs>
+      </w:pPr>
+      <w:r>
+        <w:t>SELECT DISTINCT d.nom</w:t>
+      </w:r>
+    </w:p>
+    <w:p>
+      <w:pPr>
+        <w:tabs>
+          <w:tab w:val="left" w:pos="8164"/>
+        </w:tabs>
+      </w:pPr>
+      <w:r>
+        <w:t>FROM dresseur d</w:t>
+      </w:r>
+    </w:p>
+    <w:p>
+      <w:pPr>
+        <w:tabs>
+          <w:tab w:val="left" w:pos="8164"/>
+        </w:tabs>
+      </w:pPr>
+      <w:r>
+        <w:t>JOIN pokemons p ON d.id = p.id_dresseur</w:t>
+      </w:r>
+    </w:p>
+    <w:p>
+      <w:pPr>
+        <w:tabs>
+          <w:tab w:val="left" w:pos="8164"/>
+        </w:tabs>
+      </w:pPr>
+      <w:r>
+        <w:t>WHERE p.niveau &gt; (SE</w:t>
+      </w:r>
+      <w:r>
+        <w:t>LECT AVG(niveau) FROM pokemons)</w:t>
+      </w:r>
+    </w:p>
+    <w:p>
+      <w:pPr>
+        <w:tabs>
+          <w:tab w:val="left" w:pos="8164"/>
+        </w:tabs>
+      </w:pPr>
+      <w:r>
+        <w:t>UNION</w:t>
+      </w:r>
+    </w:p>
+    <w:p>
+      <w:pPr>
+        <w:tabs>
+          <w:tab w:val="left" w:pos="8164"/>
+        </w:tabs>
+      </w:pPr>
+      <w:r>
+        <w:t>SELECT DISTINCT d.nom</w:t>
+      </w:r>
+    </w:p>
+    <w:p>
+      <w:pPr>
+        <w:tabs>
+          <w:tab w:val="left" w:pos="8164"/>
+        </w:tabs>
+      </w:pPr>
+      <w:r>
+        <w:t>FROM dresseur d</w:t>
+      </w:r>
+    </w:p>
+    <w:p>
+      <w:pPr>
+        <w:tabs>
+          <w:tab w:val="left" w:pos="8164"/>
+        </w:tabs>
+      </w:pPr>
+      <w:r>
+        <w:t>JOIN pokemons p ON d.id = p.id_dresseur</w:t>
+      </w:r>
+    </w:p>
+    <w:p>
+      <w:pPr>
+        <w:tabs>
+          <w:tab w:val="left" w:pos="8164"/>
+        </w:tabs>
+      </w:pPr>
+      <w:r>
+        <w:t>WHERE d.id IN (</w:t>
+      </w:r>
+    </w:p>
+    <w:p>
+      <w:pPr>
+        <w:tabs>
+          <w:tab w:val="left" w:pos="8164"/>
+        </w:tabs>
+      </w:pPr>
+      <w:r>
+        <w:t xml:space="preserve">    SELECT DISTINCT d.id</w:t>
+      </w:r>
+    </w:p>
+    <w:p>
+      <w:pPr>
+        <w:tabs>
+          <w:tab w:val="left" w:pos="8164"/>
+        </w:tabs>
+      </w:pPr>
+      <w:r>
+        <w:t xml:space="preserve">    FROM dresseur d</w:t>
+      </w:r>
+    </w:p>
+    <w:p>
+      <w:pPr>
+        <w:tabs>
+          <w:tab w:val="left" w:pos="8164"/>
+        </w:tabs>
+      </w:pPr>
+      <w:r>
+        <w:t xml:space="preserve">    JOIN pokemons p ON d.id = p.id_dresseur</w:t>
+      </w:r>
+    </w:p>
+    <w:p>
+      <w:pPr>
+        <w:tabs>
+          <w:tab w:val="left" w:pos="8164"/>
+        </w:tabs>
+      </w:pPr>
+      <w:r>
+        <w:t xml:space="preserve">    WHERE p.niveau &gt; (SELECT AVG(niveau) FROM pokemons)</w:t>
+      </w:r>
+    </w:p>
+    <w:p>
+      <w:pPr>
+        <w:tabs>
+          <w:tab w:val="left" w:pos="8164"/>
+        </w:tabs>
+      </w:pPr>
+      <w:r>
+        <w:t>);</w:t>
+      </w:r>
+    </w:p>
+    <w:p>
+      <w:pPr>
+        <w:tabs>
+          <w:tab w:val="left" w:pos="8164"/>
+        </w:tabs>
+      </w:pPr>
+    </w:p>
+    <w:p>
+      <w:pPr>
+        <w:tabs>
+          <w:tab w:val="left" w:pos="8164"/>
+        </w:tabs>
+      </w:pPr>
+    </w:p>
+    <w:p>
+      <w:pPr>
+        <w:tabs>
+          <w:tab w:val="left" w:pos="8164"/>
+        </w:tabs>
+      </w:pPr>
+    </w:p>
+    <w:p>
+      <w:pPr>
+        <w:tabs>
+          <w:tab w:val="left" w:pos="8164"/>
+        </w:tabs>
+      </w:pPr>
+      <w:r>
+        <w:lastRenderedPageBreak/>
+        <w:t>9) Une erreur a été fait lors de la création de la base de donnée. En effet, nous avons crée une table « dresseur » au lieu de « dresseurs ». Afin de rester cohérent avec les noms des autres tables, nous aimerions palier à cela. (CREATE TABLE , INSERT INTO, SELECT, DROP TABLE</w:t>
+      </w:r>
+      <w:r>
+        <w:t>, ALTER TABLE</w:t>
+      </w:r>
+      <w:r>
+        <w:t>).</w:t>
+      </w:r>
+      <w:r>
+        <w:t xml:space="preserve"> Pour assurer l’intégrité des données, nous allons utiliser les transactions.</w:t>
+      </w:r>
+    </w:p>
+    <w:p>
+      <w:pPr>
+        <w:tabs>
+          <w:tab w:val="left" w:pos="8164"/>
+        </w:tabs>
+      </w:pPr>
+      <w:r>
+        <w:t>START TRANSACTION;</w:t>
+      </w:r>
+    </w:p>
+    <w:p>
+      <w:pPr>
+        <w:tabs>
+          <w:tab w:val="left" w:pos="8164"/>
+        </w:tabs>
+      </w:pPr>
+      <w:r>
+        <w:t>CREATE TABLE dresseurs_new (</w:t>
+      </w:r>
+    </w:p>
+    <w:p>
+      <w:pPr>
+        <w:tabs>
+          <w:tab w:val="left" w:pos="8164"/>
+        </w:tabs>
+      </w:pPr>
+      <w:r>
+        <w:t xml:space="preserve">    id INT PRIMARY KEY AUTO_INCREMENT,</w:t>
+      </w:r>
+    </w:p>
+    <w:p>
+      <w:pPr>
+        <w:tabs>
+          <w:tab w:val="left" w:pos="8164"/>
+        </w:tabs>
+      </w:pPr>
+      <w:r>
+        <w:t xml:space="preserve">    nom VARCHAR(50) NOT NULL,</w:t>
+      </w:r>
+    </w:p>
+    <w:p>
+      <w:pPr>
+        <w:tabs>
+          <w:tab w:val="left" w:pos="8164"/>
+        </w:tabs>
+      </w:pPr>
+      <w:r>
+        <w:t xml:space="preserve">    age INT,</w:t>
+      </w:r>
+    </w:p>
+    <w:p>
+      <w:pPr>
+        <w:tabs>
+          <w:tab w:val="left" w:pos="8164"/>
+        </w:tabs>
+      </w:pPr>
+      <w:r>
+        <w:t xml:space="preserve">    genre VARCHAR(1)</w:t>
+      </w:r>
+    </w:p>
+    <w:p>
+      <w:pPr>
+        <w:tabs>
+          <w:tab w:val="left" w:pos="8164"/>
+        </w:tabs>
+      </w:pPr>
+      <w:r>
+        <w:t>);</w:t>
+      </w:r>
+    </w:p>
+    <w:p>
+      <w:pPr>
+        <w:tabs>
+          <w:tab w:val="left" w:pos="8164"/>
+        </w:tabs>
+      </w:pPr>
+      <w:r>
+        <w:t>INSERT INTO dresseurs_new (nom, age, genre)</w:t>
+      </w:r>
+    </w:p>
+    <w:p>
+      <w:pPr>
+        <w:tabs>
+          <w:tab w:val="left" w:pos="8164"/>
+        </w:tabs>
+      </w:pPr>
+      <w:r>
+        <w:t>SELECT nom, age, genre FROM dresseur;</w:t>
+      </w:r>
+    </w:p>
+    <w:p>
+      <w:pPr>
+        <w:tabs>
+          <w:tab w:val="left" w:pos="8164"/>
+        </w:tabs>
+      </w:pPr>
+      <w:r>
+        <w:t>DROP TABLE dresseur;</w:t>
+      </w:r>
+    </w:p>
+    <w:p>
+      <w:pPr>
+        <w:tabs>
+          <w:tab w:val="left" w:pos="8164"/>
+        </w:tabs>
+      </w:pPr>
+      <w:r>
+        <w:t>COMMIT;</w:t>
+      </w:r>
+    </w:p>
+    <w:p>
+      <w:pPr>
+        <w:tabs>
+          <w:tab w:val="left" w:pos="8164"/>
+        </w:tabs>
+      </w:pPr>
+      <w:r>
+        <w:t>ROLLBACK;</w:t>
+      </w:r>
+    </w:p>
+    <w:p>
+      <w:pPr>
+        <w:tabs>
+          <w:tab w:val="left" w:pos="8164"/>
+        </w:tabs>
+      </w:pPr>
+    </w:p>
+    <w:p>
+      <w:pPr>
+        <w:tabs>
+          <w:tab w:val="left" w:pos="8164"/>
+        </w:tabs>
+      </w:pPr>
+      <w:r>
+        <w:t>10) Nous avons 3 pikachu, nous aimerions supprimé celui appartenant au dresseur Charlie. (DELETE</w:t>
+      </w:r>
+      <w:r>
+        <w:t>, SELECT imbriqué</w:t>
+      </w:r>
+      <w:r>
+        <w:t>)</w:t>
+      </w:r>
+    </w:p>
+    <w:p>
+      <w:pPr>
+        <w:tabs>
+          <w:tab w:val="left" w:pos="8164"/>
+        </w:tabs>
+      </w:pPr>
+      <w:r>
+        <w:t>DELETE FROM pokemons</w:t>
+      </w:r>
+    </w:p>
+    <w:p>
+      <w:pPr>
+        <w:tabs>
+          <w:tab w:val="left" w:pos="8164"/>
+        </w:tabs>
+      </w:pPr>
+      <w:r>
+        <w:t>WHERE nom = « Charlie »</w:t>
+      </w:r>
+      <w:r>
+        <w:t>;</w:t>
+      </w:r>
+    </w:p>
+    <w:p>
+      <w:pPr>
+        <w:tabs>
+          <w:tab w:val="left" w:pos="8164"/>
+        </w:tabs>
+      </w:pPr>
+    </w:p>
+    <w:p>
+      <w:pPr>
+        <w:tabs>
+          <w:tab w:val="left" w:pos="8164"/>
+        </w:tabs>
+      </w:pPr>
+      <w:r>
+        <w:t xml:space="preserve">11) </w:t>
+      </w:r>
+      <w:r>
+        <w:t>S</w:t>
+      </w:r>
+      <w:r>
+        <w:t>électionner les noms des dresseurs en fonction du genre</w:t>
+      </w:r>
+      <w:r>
+        <w:t xml:space="preserve"> en utilisant CASE. (DISTINCT,JOIN,CASE</w:t>
+      </w:r>
+      <w:r>
+        <w:t>)</w:t>
+      </w:r>
+    </w:p>
+    <w:p>
+      <w:pPr>
+        <w:tabs>
+          <w:tab w:val="left" w:pos="8164"/>
+        </w:tabs>
+      </w:pPr>
+      <w:r>
+        <w:t>SELECT DISTINCT d.nom</w:t>
+      </w:r>
+    </w:p>
+    <w:p>
+      <w:pPr>
+        <w:tabs>
+          <w:tab w:val="left" w:pos="8164"/>
+        </w:tabs>
+      </w:pPr>
+      <w:r>
+        <w:t>FROM dresseur d</w:t>
+      </w:r>
+    </w:p>
+    <w:p>
+      <w:pPr>
+        <w:tabs>
+          <w:tab w:val="left" w:pos="8164"/>
+        </w:tabs>
+      </w:pPr>
+      <w:r>
+        <w:t>JOIN pokemons p ON d.id = p.id_dresseur</w:t>
+      </w:r>
+    </w:p>
+    <w:p>
+      <w:pPr>
+        <w:tabs>
+          <w:tab w:val="left" w:pos="8164"/>
+        </w:tabs>
+      </w:pPr>
+      <w:r>
+        <w:t>WHERE CASE</w:t>
+      </w:r>
+    </w:p>
+    <w:p>
+      <w:pPr>
+        <w:tabs>
+          <w:tab w:val="left" w:pos="8164"/>
+        </w:tabs>
+      </w:pPr>
+      <w:r>
+        <w:t xml:space="preserve">    WHEN d.genre = '</w:t>
+      </w:r>
+      <w:r>
+        <w:t xml:space="preserve">F' THEN 1 </w:t>
+      </w:r>
+    </w:p>
+    <w:p>
+      <w:pPr>
+        <w:tabs>
+          <w:tab w:val="left" w:pos="8164"/>
+        </w:tabs>
+      </w:pPr>
+      <w:r>
+        <w:t xml:space="preserve">    ELSE 0</w:t>
+      </w:r>
+    </w:p>
+    <w:p>
+      <w:pPr>
+        <w:tabs>
+          <w:tab w:val="left" w:pos="8164"/>
+        </w:tabs>
+      </w:pPr>
+      <w:r>
+        <w:t>END = 1;</w:t>
+      </w:r>
+    </w:p>
+    <w:p>
+      <w:pPr>
+        <w:tabs>
+          <w:tab w:val="left" w:pos="8164"/>
+        </w:tabs>
+      </w:pPr>
+    </w:p>
+    <w:p>
+      <w:r>
+        <w:lastRenderedPageBreak/>
+        <w:t xml:space="preserve">12) </w:t>
+      </w:r>
+      <w:r>
+        <w:t>On aimerait ajouter une table qui permet d’enregistrer les resultats des combats entre les dresseurs. Pour ce faire, on crée une table combat avec  l’id du dresseur</w:t>
+      </w:r>
+      <w:r>
+        <w:t xml:space="preserve">_vainqueur </w:t>
+      </w:r>
+      <w:r>
+        <w:t>et du dresse</w:t>
+      </w:r>
+      <w:r>
+        <w:t>ur_perdant</w:t>
+      </w:r>
+      <w:r>
+        <w:t xml:space="preserve"> et le</w:t>
+      </w:r>
+      <w:r>
+        <w:t xml:space="preserve"> match_nul</w:t>
+      </w:r>
+      <w:r>
+        <w:t xml:space="preserve">. </w:t>
+      </w:r>
+    </w:p>
+    <w:p>
+      <w:r>
+        <w:t>CREATE TABLE combat (</w:t>
+      </w:r>
+    </w:p>
+    <w:p>
+      <w:r>
+        <w:t xml:space="preserve">    id INT PRIMARY KEY AUTO_INCREMENT,</w:t>
+      </w:r>
+    </w:p>
+    <w:p>
+      <w:r>
+        <w:t xml:space="preserve">    </w:t>
+      </w:r>
+      <w:r>
+        <w:t xml:space="preserve">dresseur_vainqueur </w:t>
+      </w:r>
+      <w:r>
+        <w:t>INT NOT NULL,</w:t>
+      </w:r>
+    </w:p>
+    <w:p>
+      <w:r>
+        <w:t xml:space="preserve">    </w:t>
+      </w:r>
+      <w:r>
+        <w:t xml:space="preserve">dresseur_perdant </w:t>
+      </w:r>
+      <w:r>
+        <w:t>INT NOT NULL,</w:t>
+      </w:r>
+    </w:p>
+    <w:p>
+      <w:r>
+        <w:t xml:space="preserve">   </w:t>
+      </w:r>
+      <w:r>
+        <w:t xml:space="preserve"> match_nul INT NOT NULL,</w:t>
+      </w:r>
+    </w:p>
+    <w:p>
+      <w:r>
+        <w:t xml:space="preserve">    FOREIGN KEY (</w:t>
+      </w:r>
+      <w:r>
+        <w:t>dresseur_vainqueur</w:t>
+      </w:r>
+      <w:r>
+        <w:t>) REFERENCES dresseur(id),</w:t>
+      </w:r>
+    </w:p>
+    <w:p>
+      <w:r>
+        <w:t xml:space="preserve">    FOREIGN KEY (</w:t>
+      </w:r>
+      <w:r>
+        <w:t>dresseur_perdant</w:t>
+      </w:r>
+      <w:r>
+        <w:t>) REFERENCES dresseur(id)</w:t>
+      </w:r>
+    </w:p>
+    <w:p>
+      <w:r>
+        <w:t>);</w:t>
+      </w:r>
+      <w:r>
+        <w:tab/>
+      </w:r>
+    </w:p>
+    <w:p>
+      <w:r>
+        <w:t>13) Finalement on voudrait aussi avoir la date du combat dans la table. (ALTER TABLE)</w:t>
+      </w:r>
+    </w:p>
+    <w:p>
+      <w:r>
+        <w:t>ALTER TABLE combat</w:t>
+      </w:r>
+    </w:p>
+    <w:p>
+      <w:r>
+        <w:t>ADD COLUMN date_combat DATE NOT NULL;</w:t>
+      </w:r>
+    </w:p>
+    <w:p/>
+    <w:p/>
+    <w:p>
+      <w:r>
+        <w:t>14</w:t>
       </w:r>
       <w:r>
         <w:t xml:space="preserve">) </w:t>
       </w:r>
+      <w:r>
+        <w:t xml:space="preserve">On veut inserer quelques lignes de données pour tester la table. </w:t>
+      </w:r>
+      <w:r>
+        <w:t>(INSERT INTO)</w:t>
+      </w:r>
+    </w:p>
+    <w:p>
+      <w:r>
+        <w:t>INSERT INTO combat (id_dresseur_vainqueur, id_dresseur_perdant, match_nul, date_combat)</w:t>
+      </w:r>
+    </w:p>
+    <w:p>
+      <w:r>
+        <w:t>VALUES</w:t>
+      </w:r>
+    </w:p>
+    <w:p>
+      <w:r>
+        <w:t>(1, 2, FALSE, '2024-01-20'), -- Victoire du dresseur 1 sur le dresseur 2</w:t>
+      </w:r>
+    </w:p>
+    <w:p>
+      <w:r>
+        <w:t>(3, 4, FALSE, '2024-02-05'), -- Victoire du dresseur 3 sur le dresseur 4</w:t>
+      </w:r>
+    </w:p>
+    <w:p>
+      <w:r>
+        <w:t>(2, 5, TRUE, '2024-03-10');  -- Match nul entre le dresseur 2 et le dresseur 5</w:t>
+      </w:r>
     </w:p>
     <w:p/>
     <w:p>
       <w:r>
-        <w:t>3)</w:t>
-      </w:r>
-      <w:r>
-        <w:t>Afficher le nombre de pokemon de chaque type ( count, join, group by)</w:t>
-      </w:r>
-    </w:p>
-    <w:p/>
-    <w:p>
-      <w:pPr>
-        <w:tabs>
-          <w:tab w:val="left" w:pos="5583"/>
-        </w:tabs>
-      </w:pPr>
-      <w:r>
-        <w:t xml:space="preserve">4) On veut les </w:t>
-      </w:r>
-      <w:r>
-        <w:t>noms de</w:t>
-      </w:r>
-      <w:r>
-        <w:t>s</w:t>
+        <w:t>15) Maintenant qu’on a verifié que la table fonctionnait correctement, on aimerait vider la table. (</w:t>
+      </w:r>
+      <w:r>
+        <w:t>TRUNCATE TABLE</w:t>
+      </w:r>
+      <w:r>
+        <w:t>)</w:t>
+      </w:r>
+    </w:p>
+    <w:p>
+      <w:r>
+        <w:t>TRUNCATE TABLE combat;</w:t>
+      </w:r>
+    </w:p>
+    <w:p>
+      <w:r>
+        <w:t>16) Rajouter un dresseur s’appelant Charlie, ayant 18 ans</w:t>
+      </w:r>
+      <w:r>
+        <w:t xml:space="preserve"> qui est de genre N</w:t>
+      </w:r>
+      <w:r>
+        <w:t>. On souhaite maintenant supprimer le dresseur Charlie ayant 18 ans</w:t>
+      </w:r>
+      <w:r>
+        <w:t xml:space="preserve"> que l’on vient d’ajouter</w:t>
+      </w:r>
+      <w:r>
+        <w:t>. (SELECT, DELETE, WHERE, LIMIT, ORDER BY, TRANSACTION)</w:t>
+      </w:r>
+    </w:p>
+    <w:p>
+      <w:r>
+        <w:t>INSERT INTO dresseurs(nom, age, genre</w:t>
+      </w:r>
+      <w:r>
+        <w:t>) VALUES(‘Charlie’, 18, ‘N’) ;</w:t>
+      </w:r>
+    </w:p>
+    <w:p>
+      <w:r>
+        <w:t>SET autocommit=0 ;</w:t>
+      </w:r>
+    </w:p>
+    <w:p>
+      <w:r>
+        <w:t>SELECT * FROM dresseurs ;</w:t>
+      </w:r>
+    </w:p>
+    <w:p>
+      <w:r>
+        <w:t>DELETE FROM dresseurs WHERE nom = ‘Charlie’ AND age = 18 AND genre = ‘N’ ;</w:t>
+      </w:r>
+    </w:p>
+    <w:p>
+      <w:r>
+        <w:lastRenderedPageBreak/>
+        <w:t>SELECT * FROM dresseurs ;</w:t>
+      </w:r>
+    </w:p>
+    <w:p>
+      <w:r>
+        <w:t>ROLLBACK ;</w:t>
+      </w:r>
+    </w:p>
+    <w:p>
+      <w:r>
+        <w:t>SELECT * FROM dresseurs ;</w:t>
+      </w:r>
+    </w:p>
+    <w:p>
+      <w:r>
+        <w:t>DELETE FROM dresseurs WHERE id = (SELECT id FROM dresseurs WHERE nom = ‘Charlie’ AND age = 18 AND genre = ‘N’ ORDER BY id DESC LIMIT 1) ;</w:t>
+      </w:r>
+    </w:p>
+    <w:p>
+      <w:r>
+        <w:t>SELECT * FROM dresseurs ;</w:t>
+      </w:r>
+    </w:p>
+    <w:p>
+      <w:r>
+        <w:t>COMMIT ;</w:t>
+      </w:r>
+    </w:p>
+    <w:p>
+      <w:r>
+        <w:t>SET autocommit=1 ;</w:t>
+      </w:r>
+    </w:p>
+    <w:p>
+      <w:r>
+        <w:t xml:space="preserve">17) </w:t>
+      </w:r>
+      <w:r>
+        <w:t>donne</w:t>
       </w:r>
       <w:r>
         <w:t xml:space="preserve"> </w:t>
       </w:r>
       <w:r>
-        <w:t>dr</w:t>
-      </w:r>
-      <w:r>
-        <w:t>esseurs commencent par « P » (like,</w:t>
-      </w:r>
-      <w:r>
-        <w:t>)</w:t>
-      </w:r>
-    </w:p>
-    <w:p>
-      <w:pPr>
-        <w:tabs>
-          <w:tab w:val="left" w:pos="5583"/>
-        </w:tabs>
-      </w:pPr>
+        <w:t xml:space="preserve">moi </w:t>
+      </w:r>
+      <w:r>
+        <w:t xml:space="preserve">des informations sur </w:t>
+      </w:r>
+      <w:r>
+        <w:t>la table dresseur (EXPLAIN)</w:t>
+      </w:r>
+    </w:p>
+    <w:p>
+      <w:r>
+        <w:t>EXPLAIN SELECT * FROM dresseurs;</w:t>
+      </w:r>
       <w:bookmarkStart w:id="0" w:name="_GoBack"/>
       <w:bookmarkEnd w:id="0"/>
     </w:p>
     <w:p>
-      <w:r>
-        <w:t xml:space="preserve">5) </w:t>
-      </w:r>
-      <w:r>
-        <w:t xml:space="preserve"> </w:t>
-      </w:r>
-      <w:r>
-        <w:t>Afficher</w:t>
-      </w:r>
-      <w:r>
-        <w:t xml:space="preserve"> les noms des Pokémon</w:t>
-      </w:r>
-      <w:r>
-        <w:t>s</w:t>
-      </w:r>
-      <w:r>
-        <w:t xml:space="preserve"> app</w:t>
-      </w:r>
-      <w:r>
-        <w:t>artenant aux types</w:t>
-      </w:r>
-      <w:r>
-        <w:t xml:space="preserve"> 'Plante' ou 'Eau' </w:t>
-      </w:r>
-      <w:r>
-        <w:t>(in, join)</w:t>
-      </w:r>
-    </w:p>
-    <w:p>
-      <w:r>
-        <w:t>6) Afficher les pokemons dont les</w:t>
-      </w:r>
-      <w:r>
-        <w:t xml:space="preserve"> nom</w:t>
-      </w:r>
-      <w:r>
-        <w:t>s</w:t>
-      </w:r>
-      <w:r>
-        <w:t xml:space="preserve"> commence</w:t>
-      </w:r>
-      <w:r>
-        <w:t>nt par "R</w:t>
-      </w:r>
-      <w:r>
-        <w:t>" et dont le niveau est compris entre 20 et 30</w:t>
-      </w:r>
-      <w:r>
-        <w:t xml:space="preserve"> (like,between)</w:t>
-      </w:r>
-    </w:p>
-    <w:p>
-      <w:pPr>
-        <w:tabs>
-          <w:tab w:val="left" w:pos="8164"/>
-        </w:tabs>
-      </w:pPr>
-      <w:r>
-        <w:t xml:space="preserve">7) </w:t>
-      </w:r>
-      <w:r>
-        <w:t>Afficher les Pokémon dont le nom commence par "S" et augmenter leur niveau de 10.</w:t>
-      </w:r>
-      <w:r>
-        <w:t>(Update, like)</w:t>
-      </w:r>
-    </w:p>
-    <w:p>
-      <w:pPr>
-        <w:tabs>
-          <w:tab w:val="left" w:pos="8164"/>
-        </w:tabs>
-      </w:pPr>
-      <w:r>
-        <w:t xml:space="preserve">8) Afficher </w:t>
-      </w:r>
-      <w:r>
-        <w:t>les noms des dresseurs qui ont des Pokémon dont le niveau est supérieur à la moyenne</w:t>
-      </w:r>
-      <w:r>
-        <w:t xml:space="preserve"> des pokemons. (Dinstinct,join,AVG, requete imbriqué)</w:t>
-      </w:r>
-    </w:p>
-    <w:p>
-      <w:pPr>
-        <w:tabs>
-          <w:tab w:val="left" w:pos="8164"/>
-        </w:tabs>
-      </w:pPr>
-      <w:r>
-        <w:t>9) Supprimer la</w:t>
-      </w:r>
-    </w:p>
-    <w:p>
-      <w:r>
-        <w:br/>
-      </w:r>
-      <w:r>
-        <w:t xml:space="preserve"> - DELETE -</w:t>
-      </w:r>
-      <w:r>
-        <w:t>- UNI</w:t>
-      </w:r>
-      <w:r>
-        <w:t>ON - ALTER TABLE - DROP TABLE -</w:t>
-      </w:r>
-      <w:r>
-        <w:t xml:space="preserve">- DISTINCT </w:t>
-      </w:r>
-      <w:r>
-        <w:t>- CASE - TRUNCATE TABLE - EXPLAIN</w:t>
-      </w:r>
-    </w:p>
+      <w:pPr>
+        <w:tabs>
+          <w:tab w:val="left" w:pos="8164"/>
+        </w:tabs>
+      </w:pPr>
+    </w:p>
+    <w:p/>
+    <w:p/>
+    <w:p>
+      <w:r>
+        <w:t>EXPLAIN</w:t>
+      </w:r>
+    </w:p>
+    <w:p/>
     <w:sectPr>
       <w:pgSz w:w="11906" w:h="16838"/>
       <w:pgMar w:top="1417" w:right="1417" w:bottom="1417" w:left="1417" w:header="708" w:footer="708" w:gutter="0"/>
@@ -660,6 +1671,26 @@
       <w:bCs/>
     </w:rPr>
   </w:style>
+  <w:style w:type="character" w:customStyle="1" w:styleId="hljs-keyword">
+    <w:name w:val="hljs-keyword"/>
+    <w:basedOn w:val="Policepardfaut"/>
+    <w:rsid w:val="00290521"/>
+  </w:style>
+  <w:style w:type="character" w:customStyle="1" w:styleId="hljs-operator">
+    <w:name w:val="hljs-operator"/>
+    <w:basedOn w:val="Policepardfaut"/>
+    <w:rsid w:val="00290521"/>
+  </w:style>
+  <w:style w:type="character" w:customStyle="1" w:styleId="hljs-number">
+    <w:name w:val="hljs-number"/>
+    <w:basedOn w:val="Policepardfaut"/>
+    <w:rsid w:val="00290521"/>
+  </w:style>
+  <w:style w:type="character" w:customStyle="1" w:styleId="hljs-string">
+    <w:name w:val="hljs-string"/>
+    <w:basedOn w:val="Policepardfaut"/>
+    <w:rsid w:val="00290521"/>
+  </w:style>
 </w:styles>
 </file>
 

</xml_diff>